<commit_message>
Termos Dev Alta Plataforma
</commit_message>
<xml_diff>
--- a/FICUS.docx
+++ b/FICUS.docx
@@ -1064,7 +1064,7 @@
               <w:rPr>
                 <w:noProof/>
               </w:rPr>
-              <w:t>121.44236.62.5</w:t>
+              <w:t>000.00000.00.0</w:t>
             </w:r>
             <w:r>
               <w:fldChar w:fldCharType="end"/>
@@ -1173,7 +1173,7 @@
                   <w:enabled w:val="0"/>
                   <w:calcOnExit/>
                   <w:textInput>
-                    <w:default w:val="16"/>
+                    <w:default w:val="00"/>
                     <w:maxLength w:val="2"/>
                   </w:textInput>
                 </w:ffData>
@@ -1190,7 +1190,7 @@
               <w:rPr>
                 <w:noProof/>
               </w:rPr>
-              <w:t>16</w:t>
+              <w:t>00</w:t>
             </w:r>
             <w:r>
               <w:fldChar w:fldCharType="end"/>
@@ -1206,7 +1206,7 @@
                   <w:enabled w:val="0"/>
                   <w:calcOnExit w:val="0"/>
                   <w:textInput>
-                    <w:default w:val="03"/>
+                    <w:default w:val="00"/>
                     <w:maxLength w:val="20"/>
                   </w:textInput>
                 </w:ffData>
@@ -1223,7 +1223,7 @@
               <w:rPr>
                 <w:noProof/>
               </w:rPr>
-              <w:t>03</w:t>
+              <w:t>00</w:t>
             </w:r>
             <w:r>
               <w:fldChar w:fldCharType="end"/>
@@ -1239,7 +1239,7 @@
                   <w:enabled/>
                   <w:calcOnExit w:val="0"/>
                   <w:textInput>
-                    <w:default w:val="1967"/>
+                    <w:default w:val="0000"/>
                     <w:maxLength w:val="4"/>
                   </w:textInput>
                 </w:ffData>
@@ -1256,7 +1256,7 @@
               <w:rPr>
                 <w:noProof/>
               </w:rPr>
-              <w:t>1967</w:t>
+              <w:t>0000</w:t>
             </w:r>
             <w:r>
               <w:fldChar w:fldCharType="end"/>
@@ -3909,7 +3909,7 @@
                 <w:rPr>
                   <w:noProof/>
                 </w:rPr>
-                <w:t>121.44236.62.5</w:t>
+                <w:t>000.00000.00.0</w:t>
               </w:r>
             </w:fldSimple>
           </w:p>
@@ -3927,42 +3927,24 @@
                 <w:tab w:val="clear" w:pos="8505"/>
               </w:tabs>
             </w:pPr>
-            <w:fldSimple w:instr=" REF  dia_nasc ">
-              <w:r>
-                <w:rPr>
-                  <w:noProof/>
-                </w:rPr>
-                <w:t>16</w:t>
-              </w:r>
-            </w:fldSimple>
+            <w:r>
+              <w:t xml:space="preserve">00 </w:t>
+            </w:r>
+            <w:r>
+              <w:t xml:space="preserve">/ </w:t>
+            </w:r>
+            <w:r>
+              <w:t>00</w:t>
+            </w:r>
             <w:r>
               <w:t xml:space="preserve"> </w:t>
             </w:r>
             <w:r>
               <w:t xml:space="preserve">/ </w:t>
             </w:r>
-            <w:fldSimple w:instr=" REF  mes_nasc ">
-              <w:r>
-                <w:rPr>
-                  <w:noProof/>
-                </w:rPr>
-                <w:t>03</w:t>
-              </w:r>
-            </w:fldSimple>
-            <w:r>
-              <w:t xml:space="preserve"> </w:t>
-            </w:r>
-            <w:r>
-              <w:t xml:space="preserve">/ </w:t>
-            </w:r>
-            <w:fldSimple w:instr=" REF  ano_nasc ">
-              <w:r>
-                <w:rPr>
-                  <w:noProof/>
-                </w:rPr>
-                <w:t>1967</w:t>
-              </w:r>
-            </w:fldSimple>
+            <w:r>
+              <w:t>0000</w:t>
+            </w:r>
           </w:p>
         </w:tc>
         <w:tc>
@@ -3983,7 +3965,7 @@
                 <w:rPr>
                   <w:noProof/>
                 </w:rPr>
-                <w:t>155892186</w:t>
+                <w:t>000000000</w:t>
               </w:r>
             </w:fldSimple>
           </w:p>
@@ -4023,49 +4005,39 @@
               <w:tabs>
                 <w:tab w:val="clear" w:pos="8505"/>
               </w:tabs>
+              <w:rPr>
+                <w:u w:val="single"/>
+              </w:rPr>
             </w:pPr>
-            <w:fldSimple w:instr=" REF  dia_expedicao ">
-              <w:r>
-                <w:rPr>
-                  <w:noProof/>
-                </w:rPr>
-                <w:t>08</w:t>
-              </w:r>
-            </w:fldSimple>
+            <w:r>
+              <w:t xml:space="preserve">00 </w:t>
+            </w:r>
+            <w:r>
+              <w:t>/</w:t>
+            </w:r>
             <w:r>
               <w:t xml:space="preserve"> </w:t>
             </w:r>
+            <w:proofErr w:type="gramStart"/>
+            <w:r>
+              <w:t>00</w:t>
+            </w:r>
+            <w:r>
+              <w:t xml:space="preserve"> </w:t>
+            </w:r>
+            <w:r>
+              <w:t xml:space="preserve"> </w:t>
+            </w:r>
             <w:r>
               <w:t>/</w:t>
             </w:r>
+            <w:proofErr w:type="gramEnd"/>
             <w:r>
               <w:t xml:space="preserve"> </w:t>
             </w:r>
-            <w:fldSimple w:instr=" REF  mes_expedicao ">
-              <w:r>
-                <w:rPr>
-                  <w:noProof/>
-                </w:rPr>
-                <w:t>06</w:t>
-              </w:r>
-            </w:fldSimple>
-            <w:r>
-              <w:t xml:space="preserve"> </w:t>
-            </w:r>
-            <w:r>
-              <w:t xml:space="preserve"> </w:t>
-            </w:r>
-            <w:r>
-              <w:t xml:space="preserve">/ </w:t>
-            </w:r>
-            <w:fldSimple w:instr=" REF  ano_expedicao ">
-              <w:r>
-                <w:rPr>
-                  <w:noProof/>
-                </w:rPr>
-                <w:t>2015</w:t>
-              </w:r>
-            </w:fldSimple>
+            <w:r>
+              <w:t>0000</w:t>
+            </w:r>
           </w:p>
         </w:tc>
       </w:tr>
@@ -4364,7 +4336,19 @@
               <w:rPr>
                 <w:b w:val="0"/>
               </w:rPr>
-              <w:t>Sigla do Sistema (Exemplo: SIPIS)</w:t>
+              <w:t xml:space="preserve">Sigla do Sistema (Exemplo: </w:t>
+            </w:r>
+            <w:r>
+              <w:rPr>
+                <w:b w:val="0"/>
+              </w:rPr>
+              <w:t>ABCD</w:t>
+            </w:r>
+            <w:r>
+              <w:rPr>
+                <w:b w:val="0"/>
+              </w:rPr>
+              <w:t>)</w:t>
             </w:r>
           </w:p>
         </w:tc>
@@ -13388,21 +13372,7 @@
         <w:rPr>
           <w:sz w:val="20"/>
         </w:rPr>
-        <w:t xml:space="preserve">Processar, acessar, copiar ou armazenar programas de computador, jogos ou quaisquer outros materiais (músicas, fotos, </w:t>
-      </w:r>
-      <w:proofErr w:type="gramStart"/>
-      <w:r>
-        <w:rPr>
-          <w:sz w:val="20"/>
-        </w:rPr>
-        <w:t>vídeos, etc.</w:t>
-      </w:r>
-      <w:proofErr w:type="gramEnd"/>
-      <w:r>
-        <w:rPr>
-          <w:sz w:val="20"/>
-        </w:rPr>
-        <w:t>) que não estejam de acordo com as atribuições dos prestadores da Fábrica, que violem a lei de direitos autorais, bem como aqueles de conteúdo ilegal, pornográfico, discriminatório, homofóbico, racista ou que faça apologia a qualquer crime.</w:t>
+        <w:t>Processar, acessar, copiar ou armazenar programas de computador, jogos ou quaisquer outros materiais (músicas, fotos, vídeos, etc.) que não estejam de acordo com as atribuições dos prestadores da Fábrica, que violem a lei de direitos autorais, bem como aqueles de conteúdo ilegal, pornográfico, discriminatório, homofóbico, racista ou que faça apologia a qualquer crime.</w:t>
       </w:r>
       <w:r>
         <w:rPr>
@@ -14238,21 +14208,7 @@
         <w:rPr>
           <w:sz w:val="20"/>
         </w:rPr>
-        <w:t xml:space="preserve"> dispositivos tecnológicos disponibilizados (notebook, celular, mídias </w:t>
-      </w:r>
-      <w:proofErr w:type="gramStart"/>
-      <w:r>
-        <w:rPr>
-          <w:sz w:val="20"/>
-        </w:rPr>
-        <w:t>removíveis, etc.</w:t>
-      </w:r>
-      <w:proofErr w:type="gramEnd"/>
-      <w:r>
-        <w:rPr>
-          <w:sz w:val="20"/>
-        </w:rPr>
-        <w:t>);</w:t>
+        <w:t xml:space="preserve"> dispositivos tecnológicos disponibilizados (notebook, celular, mídias removíveis, etc.);</w:t>
       </w:r>
       <w:r>
         <w:rPr>
@@ -17194,7 +17150,7 @@
           <w:sz w:val="24"/>
           <w:szCs w:val="24"/>
         </w:rPr>
-        <w:t>155892186</w:t>
+        <w:t>000000000</w:t>
       </w:r>
       <w:r>
         <w:rPr>
@@ -18295,7 +18251,7 @@
         <w:rPr>
           <w:noProof/>
         </w:rPr>
-        <w:t>155892186</w:t>
+        <w:t>000000000</w:t>
       </w:r>
       <w:r>
         <w:rPr>

</xml_diff>